<commit_message>
Updated list of tasks
</commit_message>
<xml_diff>
--- a/docs/TODO.docx
+++ b/docs/TODO.docx
@@ -4,7 +4,7 @@
   <w:body>
     <w:p>
       <w:pPr>
-        <w:pStyle w:val="1"/>
+        <w:pStyle w:val="Heading1"/>
       </w:pPr>
       <w:r>
         <w:t>TODO:</w:t>
@@ -12,32 +12,49 @@
     </w:p>
     <w:p>
       <w:r>
-        <w:t>Remove password reset token from DB so it’s not used more than once.</w:t>
+        <w:t>Return password reset link on request and make it possible to open on the phone.</w:t>
       </w:r>
     </w:p>
     <w:p>
       <w:r>
-        <w:t>When findOne() doesn’t find any record in DB give a proper response to Android app.</w:t>
+        <w:t>Preserve the state if filtration and sorting on the words list</w:t>
+      </w:r>
+      <w:r>
+        <w:t>.</w:t>
       </w:r>
     </w:p>
     <w:p>
       <w:r>
-        <w:t>Add check for existing email and username on user registration.</w:t>
+        <w:t xml:space="preserve">Replace </w:t>
+      </w:r>
+      <w:r>
+        <w:t>performSearch</w:t>
+      </w:r>
+      <w:r>
+        <w:t xml:space="preserve"> with more usable code, remove s</w:t>
+      </w:r>
+      <w:r>
+        <w:t>a</w:t>
+      </w:r>
+      <w:r>
+        <w:t>mpleApp</w:t>
+      </w:r>
+      <w:r>
+        <w:t>.</w:t>
       </w:r>
     </w:p>
     <w:p>
       <w:r>
-        <w:t>Return an error when email is not valid or sanitize email.</w:t>
+        <w:t>Add text field validation in Settings.</w:t>
       </w:r>
     </w:p>
     <w:p>
       <w:r>
-        <w:t>Preserve the state if filtration and sorting on the words list</w:t>
+        <w:t>Before sending word to Oxford API check inflections to prevent crash.</w:t>
       </w:r>
       <w:bookmarkStart w:id="0" w:name="_GoBack"/>
       <w:bookmarkEnd w:id="0"/>
     </w:p>
-    <w:p/>
     <w:sectPr>
       <w:pgSz w:w="12240" w:h="15840"/>
       <w:pgMar w:top="1134" w:right="850" w:bottom="1134" w:left="1701" w:header="708" w:footer="708" w:gutter="0"/>
@@ -438,7 +455,7 @@
     <w:lsdException w:name="List Table 6 Colorful Accent 6" w:uiPriority="51"/>
     <w:lsdException w:name="List Table 7 Colorful Accent 6" w:uiPriority="52"/>
   </w:latentStyles>
-  <w:style w:type="paragraph" w:default="1" w:styleId="a">
+  <w:style w:type="paragraph" w:default="1" w:styleId="Normal">
     <w:name w:val="Normal"/>
     <w:qFormat/>
     <w:rsid w:val="000456E4"/>
@@ -446,11 +463,11 @@
       <w:spacing w:line="256" w:lineRule="auto"/>
     </w:pPr>
   </w:style>
-  <w:style w:type="paragraph" w:styleId="1">
+  <w:style w:type="paragraph" w:styleId="Heading1">
     <w:name w:val="heading 1"/>
-    <w:basedOn w:val="a"/>
-    <w:next w:val="a"/>
-    <w:link w:val="10"/>
+    <w:basedOn w:val="Normal"/>
+    <w:next w:val="Normal"/>
+    <w:link w:val="Heading1Char"/>
     <w:uiPriority w:val="9"/>
     <w:qFormat/>
     <w:rsid w:val="000456E4"/>
@@ -467,13 +484,13 @@
       <w:szCs w:val="32"/>
     </w:rPr>
   </w:style>
-  <w:style w:type="character" w:default="1" w:styleId="a0">
+  <w:style w:type="character" w:default="1" w:styleId="DefaultParagraphFont">
     <w:name w:val="Default Paragraph Font"/>
     <w:uiPriority w:val="1"/>
     <w:semiHidden/>
     <w:unhideWhenUsed/>
   </w:style>
-  <w:style w:type="table" w:default="1" w:styleId="a1">
+  <w:style w:type="table" w:default="1" w:styleId="TableNormal">
     <w:name w:val="Normal Table"/>
     <w:uiPriority w:val="99"/>
     <w:semiHidden/>
@@ -488,16 +505,16 @@
       </w:tblCellMar>
     </w:tblPr>
   </w:style>
-  <w:style w:type="numbering" w:default="1" w:styleId="a2">
+  <w:style w:type="numbering" w:default="1" w:styleId="NoList">
     <w:name w:val="No List"/>
     <w:uiPriority w:val="99"/>
     <w:semiHidden/>
     <w:unhideWhenUsed/>
   </w:style>
-  <w:style w:type="character" w:customStyle="1" w:styleId="10">
-    <w:name w:val="Заголовок 1 Знак"/>
-    <w:basedOn w:val="a0"/>
-    <w:link w:val="1"/>
+  <w:style w:type="character" w:customStyle="1" w:styleId="Heading1Char">
+    <w:name w:val="Heading 1 Char"/>
+    <w:basedOn w:val="DefaultParagraphFont"/>
+    <w:link w:val="Heading1"/>
     <w:uiPriority w:val="9"/>
     <w:rsid w:val="000456E4"/>
     <w:rPr>

</xml_diff>

<commit_message>
Added Final technical report, Design specification and Test plan
</commit_message>
<xml_diff>
--- a/docs/TODO.docx
+++ b/docs/TODO.docx
@@ -20,11 +20,50 @@
         <w:t>Preserve the state if filtration and sorting on the words list</w:t>
       </w:r>
       <w:r>
+        <w:t xml:space="preserve"> when saving to database</w:t>
+      </w:r>
+      <w:r>
         <w:t>.</w:t>
+      </w:r>
+    </w:p>
+    <w:p>
+      <w:r>
+        <w:t>Update categories list after restoring from database.</w:t>
+      </w:r>
+    </w:p>
+    <w:p>
+      <w:r>
+        <w:t>Add vibration and sounds to button presses and other events.</w:t>
+      </w:r>
+    </w:p>
+    <w:p>
+      <w:r>
+        <w:t>Split categories in the word card to separate entities.</w:t>
+      </w:r>
+    </w:p>
+    <w:p>
+      <w:r>
+        <w:t>Check for word after OCR to validate if it is found in the dictionary before getting its definition.</w:t>
+      </w:r>
+    </w:p>
+    <w:p>
+      <w:r>
+        <w:t>Save “first run” variable in preferences and don’t show “how to” every launch.</w:t>
+      </w:r>
+    </w:p>
+    <w:p>
+      <w:r>
+        <w:t>Callback events like selecting categories or renaming categories can happen twice.</w:t>
+      </w:r>
+    </w:p>
+    <w:p>
+      <w:r>
+        <w:t>Move key check to splash screen.</w:t>
       </w:r>
       <w:bookmarkStart w:id="0" w:name="_GoBack"/>
       <w:bookmarkEnd w:id="0"/>
     </w:p>
+    <w:p/>
     <w:sectPr>
       <w:pgSz w:w="12240" w:h="15840"/>
       <w:pgMar w:top="1134" w:right="850" w:bottom="1134" w:left="1701" w:header="708" w:footer="708" w:gutter="0"/>

</xml_diff>